<commit_message>
tiny coverletter edits from John
</commit_message>
<xml_diff>
--- a/coverletter.docx
+++ b/coverletter.docx
@@ -291,18 +291,8 @@
           <w:sz w:val="22"/>
           <w:szCs w:val="22"/>
         </w:rPr>
-        <w:t xml:space="preserve"> authored by Ryan P. McDonnell, Daniel D. </w:t>
-      </w:r>
-      <w:proofErr w:type="gramStart"/>
-      <w:r>
-        <w:rPr>
-          <w:rFonts w:cs="Times New Roman"/>
-          <w:sz w:val="22"/>
-          <w:szCs w:val="22"/>
-        </w:rPr>
-        <w:t>Kohler</w:t>
-      </w:r>
-      <w:proofErr w:type="gramEnd"/>
+        <w:t xml:space="preserve"> authored by Ryan P. McDonnell, Daniel D. Kohler</w:t>
+      </w:r>
       <w:r>
         <w:rPr>
           <w:rFonts w:cs="Times New Roman"/>
@@ -611,7 +601,47 @@
           <w:sz w:val="22"/>
           <w:szCs w:val="22"/>
         </w:rPr>
-        <w:t xml:space="preserve"> hyper-Raman transitions. However, unlike CARS, the coherent analogue of pure hyper-Raman spectroscopy is a </w:t>
+        <w:t xml:space="preserve"> hyper-Raman transitions. However, unlike CARS, the coherent analogue of pure hyper-Raman spectroscopy is a six wave mixing technique, which is virtually impossible to resolve in the laboratory due to lower order, four wave mixing cascades </w:t>
+      </w:r>
+      <w:r>
+        <w:rPr>
+          <w:rFonts w:cs="Times New Roman"/>
+          <w:sz w:val="22"/>
+          <w:szCs w:val="22"/>
+        </w:rPr>
+        <w:t>that complicate output</w:t>
+      </w:r>
+      <w:r>
+        <w:rPr>
+          <w:rFonts w:cs="Times New Roman"/>
+          <w:sz w:val="22"/>
+          <w:szCs w:val="22"/>
+        </w:rPr>
+        <w:t>.</w:t>
+      </w:r>
+      <w:r>
+        <w:rPr>
+          <w:rFonts w:cs="Times New Roman"/>
+          <w:sz w:val="22"/>
+          <w:szCs w:val="22"/>
+        </w:rPr>
+        <w:t xml:space="preserve"> The only example of a</w:t>
+      </w:r>
+      <w:r>
+        <w:rPr>
+          <w:rFonts w:cs="Times New Roman"/>
+          <w:sz w:val="22"/>
+          <w:szCs w:val="22"/>
+        </w:rPr>
+        <w:t>n</w:t>
+      </w:r>
+      <w:r>
+        <w:rPr>
+          <w:rFonts w:cs="Times New Roman"/>
+          <w:sz w:val="22"/>
+          <w:szCs w:val="22"/>
+        </w:rPr>
+        <w:t xml:space="preserve"> infrared/hyper-Raman type method was developed in our laboratory decades ago to demonstrate the feasibility of four wave mixing involving solely vibrational </w:t>
       </w:r>
       <w:proofErr w:type="gramStart"/>
       <w:r>
@@ -620,7 +650,23 @@
           <w:sz w:val="22"/>
           <w:szCs w:val="22"/>
         </w:rPr>
-        <w:t>six wave</w:t>
+        <w:t>transitions</w:t>
+      </w:r>
+      <w:r>
+        <w:rPr>
+          <w:rFonts w:cs="Times New Roman"/>
+          <w:sz w:val="22"/>
+          <w:szCs w:val="22"/>
+        </w:rPr>
+        <w:t>,</w:t>
+      </w:r>
+      <w:r>
+        <w:rPr>
+          <w:rFonts w:cs="Times New Roman"/>
+          <w:sz w:val="22"/>
+          <w:szCs w:val="22"/>
+        </w:rPr>
+        <w:t xml:space="preserve"> but</w:t>
       </w:r>
       <w:proofErr w:type="gramEnd"/>
       <w:r>
@@ -629,15 +675,15 @@
           <w:sz w:val="22"/>
           <w:szCs w:val="22"/>
         </w:rPr>
-        <w:t xml:space="preserve"> mixing technique, which is virtually impossible to resolve in the laboratory due to lower order, four wave mixing cascades </w:t>
-      </w:r>
-      <w:r>
-        <w:rPr>
-          <w:rFonts w:cs="Times New Roman"/>
-          <w:sz w:val="22"/>
-          <w:szCs w:val="22"/>
-        </w:rPr>
-        <w:t>that complicate output</w:t>
+        <w:t xml:space="preserve"> has not been investigated in detail </w:t>
+      </w:r>
+      <w:r>
+        <w:rPr>
+          <w:rFonts w:cs="Times New Roman"/>
+          <w:sz w:val="22"/>
+          <w:szCs w:val="22"/>
+        </w:rPr>
+        <w:t>for over twenty years</w:t>
       </w:r>
       <w:r>
         <w:rPr>
@@ -647,80 +693,6 @@
         </w:rPr>
         <w:t>.</w:t>
       </w:r>
-      <w:r>
-        <w:rPr>
-          <w:rFonts w:cs="Times New Roman"/>
-          <w:sz w:val="22"/>
-          <w:szCs w:val="22"/>
-        </w:rPr>
-        <w:t xml:space="preserve"> The only example of a</w:t>
-      </w:r>
-      <w:r>
-        <w:rPr>
-          <w:rFonts w:cs="Times New Roman"/>
-          <w:sz w:val="22"/>
-          <w:szCs w:val="22"/>
-        </w:rPr>
-        <w:t>n</w:t>
-      </w:r>
-      <w:r>
-        <w:rPr>
-          <w:rFonts w:cs="Times New Roman"/>
-          <w:sz w:val="22"/>
-          <w:szCs w:val="22"/>
-        </w:rPr>
-        <w:t xml:space="preserve"> infrared/hyper-Raman type method was developed in our laboratory decades ago to demonstrate the feasibility of four wave mixing involving solely vibrational </w:t>
-      </w:r>
-      <w:proofErr w:type="gramStart"/>
-      <w:r>
-        <w:rPr>
-          <w:rFonts w:cs="Times New Roman"/>
-          <w:sz w:val="22"/>
-          <w:szCs w:val="22"/>
-        </w:rPr>
-        <w:t>transitions</w:t>
-      </w:r>
-      <w:r>
-        <w:rPr>
-          <w:rFonts w:cs="Times New Roman"/>
-          <w:sz w:val="22"/>
-          <w:szCs w:val="22"/>
-        </w:rPr>
-        <w:t>,</w:t>
-      </w:r>
-      <w:r>
-        <w:rPr>
-          <w:rFonts w:cs="Times New Roman"/>
-          <w:sz w:val="22"/>
-          <w:szCs w:val="22"/>
-        </w:rPr>
-        <w:t xml:space="preserve"> but</w:t>
-      </w:r>
-      <w:proofErr w:type="gramEnd"/>
-      <w:r>
-        <w:rPr>
-          <w:rFonts w:cs="Times New Roman"/>
-          <w:sz w:val="22"/>
-          <w:szCs w:val="22"/>
-        </w:rPr>
-        <w:t xml:space="preserve"> has not been investigated in detail </w:t>
-      </w:r>
-      <w:r>
-        <w:rPr>
-          <w:rFonts w:cs="Times New Roman"/>
-          <w:sz w:val="22"/>
-          <w:szCs w:val="22"/>
-        </w:rPr>
-        <w:t>for over twenty years</w:t>
-      </w:r>
-      <w:r>
-        <w:rPr>
-          <w:rFonts w:cs="Times New Roman"/>
-          <w:sz w:val="22"/>
-          <w:szCs w:val="22"/>
-        </w:rPr>
-        <w:t>.</w:t>
-      </w:r>
     </w:p>
     <w:p>
       <w:pPr>
@@ -749,7 +721,23 @@
           <w:sz w:val="22"/>
           <w:szCs w:val="22"/>
         </w:rPr>
-        <w:t xml:space="preserve">Very recent experiment work from our laboratory and Mischa Bonn’s laboratory has made it clear that hyper-Raman based FWM spectroscopies are present </w:t>
+        <w:t>Very recent experiment</w:t>
+      </w:r>
+      <w:r>
+        <w:rPr>
+          <w:rFonts w:cs="Times New Roman"/>
+          <w:sz w:val="22"/>
+          <w:szCs w:val="22"/>
+        </w:rPr>
+        <w:t>al</w:t>
+      </w:r>
+      <w:r>
+        <w:rPr>
+          <w:rFonts w:cs="Times New Roman"/>
+          <w:sz w:val="22"/>
+          <w:szCs w:val="22"/>
+        </w:rPr>
+        <w:t xml:space="preserve"> work from our laboratory and Mischa Bonn’s laboratory has made it clear that hyper-Raman based FWM spectroscopies are present </w:t>
       </w:r>
       <w:r>
         <w:rPr>
@@ -781,15 +769,47 @@
           <w:sz w:val="22"/>
           <w:szCs w:val="22"/>
         </w:rPr>
-        <w:t xml:space="preserve"> However, the parameters which drive this infrared-hyper-Raman hybrid spectroscopy have not been explored.</w:t>
-      </w:r>
-      <w:r>
-        <w:rPr>
-          <w:rFonts w:cs="Times New Roman"/>
-          <w:sz w:val="22"/>
-          <w:szCs w:val="22"/>
-        </w:rPr>
-        <w:t xml:space="preserve"> To this end, we have investigated the parameters which drive nonlinear output in the infrared/hyper-Raman type spectroscopies and identified gross selection rules. The spectroscopy has been called hyper difference frequency generation (HDFG), due to its similarity to difference frequency generation. We have shown that the HDFG methods </w:t>
+        <w:t xml:space="preserve"> However, the parameters which drive this infrared-hyper-Raman hybrid spectroscopy have not been </w:t>
+      </w:r>
+      <w:r>
+        <w:rPr>
+          <w:rFonts w:cs="Times New Roman"/>
+          <w:sz w:val="22"/>
+          <w:szCs w:val="22"/>
+        </w:rPr>
+        <w:t xml:space="preserve">fully </w:t>
+      </w:r>
+      <w:r>
+        <w:rPr>
+          <w:rFonts w:cs="Times New Roman"/>
+          <w:sz w:val="22"/>
+          <w:szCs w:val="22"/>
+        </w:rPr>
+        <w:t>explored.</w:t>
+      </w:r>
+      <w:r>
+        <w:rPr>
+          <w:rFonts w:cs="Times New Roman"/>
+          <w:sz w:val="22"/>
+          <w:szCs w:val="22"/>
+        </w:rPr>
+        <w:t xml:space="preserve"> To this end, we have investigated the parameters which drive nonlinear output in infrared/hyper-Raman type spectroscopies and identified gross selection rules. The spectroscopy has been called hyper</w:t>
+      </w:r>
+      <w:r>
+        <w:rPr>
+          <w:rFonts w:cs="Times New Roman"/>
+          <w:sz w:val="22"/>
+          <w:szCs w:val="22"/>
+        </w:rPr>
+        <w:t>-Raman</w:t>
+      </w:r>
+      <w:r>
+        <w:rPr>
+          <w:rFonts w:cs="Times New Roman"/>
+          <w:sz w:val="22"/>
+          <w:szCs w:val="22"/>
+        </w:rPr>
+        <w:t xml:space="preserve"> difference frequency generation (HDFG), due to its similarity to difference frequency generation. We have shown that the HDFG methods </w:t>
       </w:r>
       <w:r>
         <w:rPr>
@@ -991,42 +1011,32 @@
         </w:rPr>
         <w:t xml:space="preserve">Through the use of the hyper-Raman </w:t>
       </w:r>
-      <w:proofErr w:type="gramStart"/>
       <w:r>
         <w:rPr>
           <w:rFonts w:cs="Times New Roman"/>
           <w:i/>
           <w:iCs/>
         </w:rPr>
-        <w:t>A,B</w:t>
-      </w:r>
-      <w:proofErr w:type="gramEnd"/>
+        <w:t>A,B,C</w:t>
+      </w:r>
+      <w:r>
+        <w:rPr>
+          <w:rFonts w:cs="Times New Roman"/>
+        </w:rPr>
+        <w:t xml:space="preserve"> coefficient expansion developed by Chung and Ziegler </w:t>
+      </w:r>
+      <w:r>
+        <w:rPr>
+          <w:rFonts w:cs="Times New Roman"/>
+        </w:rPr>
+        <w:t>(</w:t>
+      </w:r>
       <w:r>
         <w:rPr>
           <w:rFonts w:cs="Times New Roman"/>
           <w:i/>
           <w:iCs/>
         </w:rPr>
-        <w:t>,C</w:t>
-      </w:r>
-      <w:r>
-        <w:rPr>
-          <w:rFonts w:cs="Times New Roman"/>
-        </w:rPr>
-        <w:t xml:space="preserve"> coefficient expansion developed by Chung and Ziegler </w:t>
-      </w:r>
-      <w:r>
-        <w:rPr>
-          <w:rFonts w:cs="Times New Roman"/>
-        </w:rPr>
-        <w:t>(</w:t>
-      </w:r>
-      <w:r>
-        <w:rPr>
-          <w:rFonts w:cs="Times New Roman"/>
-          <w:i/>
-          <w:iCs/>
-        </w:rPr>
         <w:t xml:space="preserve">J. Chem. Phys. </w:t>
       </w:r>
       <w:r>
@@ -1090,21 +1100,7 @@
         <w:rPr>
           <w:rFonts w:cs="Times New Roman"/>
         </w:rPr>
-        <w:t xml:space="preserve"> and </w:t>
-      </w:r>
-      <w:proofErr w:type="spellStart"/>
-      <w:r>
-        <w:rPr>
-          <w:rFonts w:cs="Times New Roman"/>
-        </w:rPr>
-        <w:t>their</w:t>
-      </w:r>
-      <w:proofErr w:type="spellEnd"/>
-      <w:r>
-        <w:rPr>
-          <w:rFonts w:cs="Times New Roman"/>
-        </w:rPr>
-        <w:t xml:space="preserve"> couplings to specific vibrational modes</w:t>
+        <w:t xml:space="preserve"> and their couplings to specific vibrational modes</w:t>
       </w:r>
       <w:r>
         <w:rPr>
@@ -1147,14 +1143,12 @@
         </w:rPr>
         <w:t xml:space="preserve"> mixing technique for </w:t>
       </w:r>
-      <w:proofErr w:type="spellStart"/>
-      <w:r>
-        <w:rPr>
-          <w:rFonts w:cs="Times New Roman"/>
-        </w:rPr>
-        <w:t>practioncers</w:t>
-      </w:r>
-      <w:proofErr w:type="spellEnd"/>
+      <w:r>
+        <w:rPr>
+          <w:rFonts w:cs="Times New Roman"/>
+        </w:rPr>
+        <w:t>practitioners</w:t>
+      </w:r>
       <w:r>
         <w:rPr>
           <w:rFonts w:cs="Times New Roman"/>
@@ -1773,25 +1767,7 @@
             <w:sz w:val="22"/>
             <w:szCs w:val="22"/>
           </w:rPr>
-          <w:t>imperial.ac.uk/</w:t>
-        </w:r>
-        <w:proofErr w:type="gramStart"/>
-        <w:r>
-          <w:rPr>
-            <w:rStyle w:val="Hyperlink"/>
-            <w:sz w:val="22"/>
-            <w:szCs w:val="22"/>
-          </w:rPr>
-          <w:t>ultrafast-optoelectronics</w:t>
-        </w:r>
-        <w:proofErr w:type="gramEnd"/>
-        <w:r>
-          <w:rPr>
-            <w:rStyle w:val="Hyperlink"/>
-            <w:sz w:val="22"/>
-            <w:szCs w:val="22"/>
-          </w:rPr>
-          <w:t>/</w:t>
+          <w:t>imperial.ac.uk/ultrafast-optoelectronics/</w:t>
         </w:r>
       </w:hyperlink>
       <w:r>
@@ -4200,6 +4176,19 @@
       <w:u w:val="single"/>
     </w:rPr>
   </w:style>
+  <w:style w:type="paragraph" w:styleId="Revision">
+    <w:name w:val="Revision"/>
+    <w:hidden/>
+    <w:uiPriority w:val="99"/>
+    <w:semiHidden/>
+    <w:rsid w:val="00E33E27"/>
+    <w:rPr>
+      <w:rFonts w:ascii="Times" w:hAnsi="Times" w:cs="Times"/>
+      <w:sz w:val="24"/>
+      <w:szCs w:val="24"/>
+      <w:lang w:bidi="ar-SA"/>
+    </w:rPr>
+  </w:style>
 </w:styles>
 </file>
 

</xml_diff>